<commit_message>
removed the temp file for doc
removed the temp file for doc
</commit_message>
<xml_diff>
--- a/HOL/Mobile Services & MBaaS/Mobile App With Web Client.docx
+++ b/HOL/Mobile Services & MBaaS/Mobile App With Web Client.docx
@@ -64,16 +64,7 @@
           <w:rFonts w:ascii="Helvetica" w:hAnsi="Helvetica" w:cs="Helvetica"/>
           <w:color w:val="333333"/>
         </w:rPr>
-        <w:t>Mobile Apps help you build native and cross platform apps, connect to your enterprise systems, connect to SaaS AP</w:t>
-      </w:r>
-      <w:bookmarkStart w:id="0" w:name="_GoBack"/>
-      <w:bookmarkEnd w:id="0"/>
-      <w:r>
-        <w:rPr>
-          <w:rFonts w:ascii="Helvetica" w:hAnsi="Helvetica" w:cs="Helvetica"/>
-          <w:color w:val="333333"/>
-        </w:rPr>
-        <w:t>Is easily, build offline-ready apps with sync and push Notifications to millions in seconds.</w:t>
+        <w:t>Mobile Apps help you build native and cross platform apps, connect to your enterprise systems, connect to SaaS APIs easily, build offline-ready apps with sync and push Notifications to millions in seconds.</w:t>
       </w:r>
     </w:p>
     <w:p>
@@ -245,8 +236,8 @@
           <w:szCs w:val="42"/>
         </w:rPr>
       </w:pPr>
-      <w:bookmarkStart w:id="1" w:name="user-content-create-a-app-service-mobile"/>
-      <w:bookmarkEnd w:id="1"/>
+      <w:bookmarkStart w:id="0" w:name="user-content-create-a-app-service-mobile"/>
+      <w:bookmarkEnd w:id="0"/>
       <w:r>
         <w:rPr>
           <w:rFonts w:ascii="Helvetica" w:hAnsi="Helvetica" w:cs="Helvetica"/>
@@ -730,8 +721,8 @@
           <w:szCs w:val="42"/>
         </w:rPr>
       </w:pPr>
-      <w:bookmarkStart w:id="2" w:name="user-content-#overview-of-the-sample-app"/>
-      <w:bookmarkEnd w:id="2"/>
+      <w:bookmarkStart w:id="1" w:name="user-content-#overview-of-the-sample-app"/>
+      <w:bookmarkEnd w:id="1"/>
       <w:r>
         <w:rPr>
           <w:rFonts w:ascii="Helvetica" w:hAnsi="Helvetica" w:cs="Helvetica"/>
@@ -913,6 +904,30 @@
             <w:color w:val="4078C0"/>
           </w:rPr>
           <w:t>/source/</w:t>
+        </w:r>
+        <w:r>
+          <w:rPr>
+            <w:rStyle w:val="Hyperlink"/>
+            <w:rFonts w:ascii="Helvetica" w:hAnsi="Helvetica" w:cs="Helvetica"/>
+            <w:color w:val="4078C0"/>
+          </w:rPr>
+          <w:t xml:space="preserve">Mobile App </w:t>
+        </w:r>
+        <w:r>
+          <w:rPr>
+            <w:rStyle w:val="Hyperlink"/>
+            <w:rFonts w:ascii="Helvetica" w:hAnsi="Helvetica" w:cs="Helvetica"/>
+            <w:color w:val="4078C0"/>
+          </w:rPr>
+          <w:t xml:space="preserve">Web </w:t>
+        </w:r>
+        <w:r>
+          <w:rPr>
+            <w:rStyle w:val="Hyperlink"/>
+            <w:rFonts w:ascii="Helvetica" w:hAnsi="Helvetica" w:cs="Helvetica"/>
+            <w:color w:val="4078C0"/>
+          </w:rPr>
+          <w:t>Client/</w:t>
         </w:r>
         <w:proofErr w:type="spellStart"/>
         <w:r>
@@ -1028,6 +1043,8 @@
         </w:rPr>
         <w:t xml:space="preserve"> packages.</w:t>
       </w:r>
+      <w:bookmarkStart w:id="2" w:name="_GoBack"/>
+      <w:bookmarkEnd w:id="2"/>
     </w:p>
     <w:p>
       <w:pPr>

</xml_diff>